<commit_message>
GetById Role, Delete Role, Put Role - not finished
</commit_message>
<xml_diff>
--- a/user-service/nwt-dnevnik.docx
+++ b/user-service/nwt-dnevnik.docx
@@ -1,6 +1,6 @@
 
 <file path=word/document.xml><?xml version="1.0" encoding="utf-8"?>
-<w:document xmlns:wpc="http://schemas.microsoft.com/office/word/2010/wordprocessingCanvas" xmlns:cx="http://schemas.microsoft.com/office/drawing/2014/chartex" xmlns:cx1="http://schemas.microsoft.com/office/drawing/2015/9/8/chartex" xmlns:mc="http://schemas.openxmlformats.org/markup-compatibility/2006" xmlns:o="urn:schemas-microsoft-com:office:office" xmlns:r="http://schemas.openxmlformats.org/officeDocument/2006/relationships" xmlns:m="http://schemas.openxmlformats.org/officeDocument/2006/math" xmlns:v="urn:schemas-microsoft-com:vml" xmlns:wp14="http://schemas.microsoft.com/office/word/2010/wordprocessingDrawing" xmlns:wp="http://schemas.openxmlformats.org/drawingml/2006/wordprocessingDrawing" xmlns:w10="urn:schemas-microsoft-com:office:word" xmlns:w="http://schemas.openxmlformats.org/wordprocessingml/2006/main" xmlns:w14="http://schemas.microsoft.com/office/word/2010/wordml" xmlns:w15="http://schemas.microsoft.com/office/word/2012/wordml" xmlns:w16se="http://schemas.microsoft.com/office/word/2015/wordml/symex" xmlns:wpg="http://schemas.microsoft.com/office/word/2010/wordprocessingGroup" xmlns:wpi="http://schemas.microsoft.com/office/word/2010/wordprocessingInk" xmlns:wne="http://schemas.microsoft.com/office/word/2006/wordml" xmlns:wps="http://schemas.microsoft.com/office/word/2010/wordprocessingShape" mc:Ignorable="w14 w15 w16se wp14">
+<w:document xmlns:wpc="http://schemas.microsoft.com/office/word/2010/wordprocessingCanvas" xmlns:mc="http://schemas.openxmlformats.org/markup-compatibility/2006" xmlns:o="urn:schemas-microsoft-com:office:office" xmlns:r="http://schemas.openxmlformats.org/officeDocument/2006/relationships" xmlns:m="http://schemas.openxmlformats.org/officeDocument/2006/math" xmlns:v="urn:schemas-microsoft-com:vml" xmlns:wp14="http://schemas.microsoft.com/office/word/2010/wordprocessingDrawing" xmlns:wp="http://schemas.openxmlformats.org/drawingml/2006/wordprocessingDrawing" xmlns:w10="urn:schemas-microsoft-com:office:word" xmlns:w="http://schemas.openxmlformats.org/wordprocessingml/2006/main" xmlns:w14="http://schemas.microsoft.com/office/word/2010/wordml" xmlns:w15="http://schemas.microsoft.com/office/word/2012/wordml" xmlns:wpg="http://schemas.microsoft.com/office/word/2010/wordprocessingGroup" xmlns:wpi="http://schemas.microsoft.com/office/word/2010/wordprocessingInk" xmlns:wne="http://schemas.microsoft.com/office/word/2006/wordml" xmlns:wps="http://schemas.microsoft.com/office/word/2010/wordprocessingShape" mc:Ignorable="w14 w15 wp14">
   <w:body>
     <w:p>
       <w:pPr>
@@ -147,521 +147,588 @@
             <w:rStyle w:val="Hyperlink"/>
             <w:rFonts w:ascii="Times New Roman" w:hAnsi="Times New Roman" w:cs="Times New Roman"/>
           </w:rPr>
-          <w:t>https://ww</w:t>
+          <w:t>https://www.youtube.com/watch?v=j1gU2oGFayY</w:t>
+        </w:r>
+      </w:hyperlink>
+      <w:r>
+        <w:rPr>
+          <w:rFonts w:ascii="Times New Roman" w:hAnsi="Times New Roman" w:cs="Times New Roman"/>
+        </w:rPr>
+        <w:t xml:space="preserve"> </w:t>
+      </w:r>
+    </w:p>
+    <w:p>
+      <w:pPr>
+        <w:rPr>
+          <w:rFonts w:ascii="Times New Roman" w:hAnsi="Times New Roman" w:cs="Times New Roman"/>
+        </w:rPr>
+      </w:pPr>
+      <w:hyperlink r:id="rId5" w:history="1">
+        <w:r>
+          <w:rPr>
+            <w:rStyle w:val="Hyperlink"/>
+            <w:rFonts w:ascii="Times New Roman" w:hAnsi="Times New Roman" w:cs="Times New Roman"/>
+          </w:rPr>
+          <w:t>http://www.springboottutorial.com/introduction-to-jpa-with-spring-boot-data-jpa</w:t>
+        </w:r>
+      </w:hyperlink>
+    </w:p>
+    <w:p>
+      <w:pPr>
+        <w:rPr>
+          <w:rFonts w:ascii="Times New Roman" w:hAnsi="Times New Roman" w:cs="Times New Roman"/>
+        </w:rPr>
+      </w:pPr>
+      <w:r>
+        <w:rPr>
+          <w:rFonts w:ascii="Times New Roman" w:hAnsi="Times New Roman" w:cs="Times New Roman"/>
+        </w:rPr>
+        <w:t>26.03.2019</w:t>
+      </w:r>
+    </w:p>
+    <w:p>
+      <w:pPr>
+        <w:rPr>
+          <w:rFonts w:ascii="Times New Roman" w:hAnsi="Times New Roman" w:cs="Times New Roman"/>
+        </w:rPr>
+      </w:pPr>
+      <w:hyperlink r:id="rId6" w:history="1">
+        <w:r>
+          <w:rPr>
+            <w:rStyle w:val="Hyperlink"/>
+            <w:rFonts w:ascii="Times New Roman" w:hAnsi="Times New Roman" w:cs="Times New Roman"/>
+          </w:rPr>
+          <w:t>https://www.geeksforgeeks.org/microservices-introduction/</w:t>
+        </w:r>
+      </w:hyperlink>
+    </w:p>
+    <w:p>
+      <w:pPr>
+        <w:rPr>
+          <w:rFonts w:ascii="Times New Roman" w:hAnsi="Times New Roman" w:cs="Times New Roman"/>
+        </w:rPr>
+      </w:pPr>
+      <w:hyperlink r:id="rId7" w:history="1">
+        <w:r>
+          <w:rPr>
+            <w:rStyle w:val="Hyperlink"/>
+            <w:rFonts w:ascii="Times New Roman" w:hAnsi="Times New Roman" w:cs="Times New Roman"/>
+          </w:rPr>
+          <w:t>https://www.youtube.com/watch?v=ZvSRcsdqpsk&amp;index=2&amp;list=PLZkgjBpLveVQvdfNLch7pDc52oQ_ImNL6</w:t>
+        </w:r>
+      </w:hyperlink>
+    </w:p>
+    <w:p>
+      <w:pPr>
+        <w:rPr>
+          <w:rFonts w:ascii="Times New Roman" w:hAnsi="Times New Roman" w:cs="Times New Roman"/>
+        </w:rPr>
+      </w:pPr>
+      <w:r>
+        <w:rPr>
+          <w:rFonts w:ascii="Times New Roman" w:hAnsi="Times New Roman" w:cs="Times New Roman"/>
+        </w:rPr>
+        <w:t>27.03.2019</w:t>
+      </w:r>
+    </w:p>
+    <w:p>
+      <w:pPr>
+        <w:rPr>
+          <w:rFonts w:ascii="Times New Roman" w:hAnsi="Times New Roman" w:cs="Times New Roman"/>
+        </w:rPr>
+      </w:pPr>
+      <w:r>
+        <w:rPr>
+          <w:rFonts w:ascii="Times New Roman" w:hAnsi="Times New Roman" w:cs="Times New Roman"/>
+          <w:highlight w:val="red"/>
+        </w:rPr>
+        <w:t>BUG</w:t>
+      </w:r>
+      <w:r>
+        <w:rPr>
+          <w:rFonts w:ascii="Times New Roman" w:hAnsi="Times New Roman" w:cs="Times New Roman"/>
+        </w:rPr>
+        <w:t xml:space="preserve">: </w:t>
+      </w:r>
+      <w:proofErr w:type="spellStart"/>
+      <w:r>
+        <w:rPr>
+          <w:rFonts w:ascii="Times New Roman" w:hAnsi="Times New Roman" w:cs="Times New Roman"/>
+        </w:rPr>
+        <w:t>Imala</w:t>
+      </w:r>
+      <w:proofErr w:type="spellEnd"/>
+      <w:r>
+        <w:rPr>
+          <w:rFonts w:ascii="Times New Roman" w:hAnsi="Times New Roman" w:cs="Times New Roman"/>
+        </w:rPr>
+        <w:t xml:space="preserve"> </w:t>
+      </w:r>
+      <w:proofErr w:type="spellStart"/>
+      <w:r>
+        <w:rPr>
+          <w:rFonts w:ascii="Times New Roman" w:hAnsi="Times New Roman" w:cs="Times New Roman"/>
+        </w:rPr>
+        <w:t>sam</w:t>
+      </w:r>
+      <w:proofErr w:type="spellEnd"/>
+      <w:r>
+        <w:rPr>
+          <w:rFonts w:ascii="Times New Roman" w:hAnsi="Times New Roman" w:cs="Times New Roman"/>
+        </w:rPr>
+        <w:t xml:space="preserve"> error </w:t>
+      </w:r>
+      <w:proofErr w:type="spellStart"/>
+      <w:r>
+        <w:rPr>
+          <w:rFonts w:ascii="Times New Roman" w:hAnsi="Times New Roman" w:cs="Times New Roman"/>
+        </w:rPr>
+        <w:t>gdje</w:t>
+      </w:r>
+      <w:proofErr w:type="spellEnd"/>
+      <w:r>
+        <w:rPr>
+          <w:rFonts w:ascii="Times New Roman" w:hAnsi="Times New Roman" w:cs="Times New Roman"/>
+        </w:rPr>
+        <w:t xml:space="preserve"> </w:t>
+      </w:r>
+      <w:proofErr w:type="spellStart"/>
+      <w:r>
+        <w:rPr>
+          <w:rFonts w:ascii="Times New Roman" w:hAnsi="Times New Roman" w:cs="Times New Roman"/>
+        </w:rPr>
+        <w:t>sam</w:t>
+      </w:r>
+      <w:proofErr w:type="spellEnd"/>
+      <w:r>
+        <w:rPr>
+          <w:rFonts w:ascii="Times New Roman" w:hAnsi="Times New Roman" w:cs="Times New Roman"/>
+        </w:rPr>
+        <w:t xml:space="preserve"> </w:t>
+      </w:r>
+      <w:proofErr w:type="spellStart"/>
+      <w:r>
+        <w:rPr>
+          <w:rFonts w:ascii="Times New Roman" w:hAnsi="Times New Roman" w:cs="Times New Roman"/>
+        </w:rPr>
+        <w:t>rješenje</w:t>
+      </w:r>
+      <w:proofErr w:type="spellEnd"/>
+      <w:r>
+        <w:rPr>
+          <w:rFonts w:ascii="Times New Roman" w:hAnsi="Times New Roman" w:cs="Times New Roman"/>
+        </w:rPr>
+        <w:t xml:space="preserve"> </w:t>
+      </w:r>
+      <w:proofErr w:type="spellStart"/>
+      <w:r>
+        <w:rPr>
+          <w:rFonts w:ascii="Times New Roman" w:hAnsi="Times New Roman" w:cs="Times New Roman"/>
+        </w:rPr>
+        <w:t>našla</w:t>
+      </w:r>
+      <w:proofErr w:type="spellEnd"/>
+      <w:r>
+        <w:rPr>
+          <w:rFonts w:ascii="Times New Roman" w:hAnsi="Times New Roman" w:cs="Times New Roman"/>
+        </w:rPr>
+        <w:t xml:space="preserve"> </w:t>
+      </w:r>
+      <w:proofErr w:type="spellStart"/>
+      <w:proofErr w:type="gramStart"/>
+      <w:r>
+        <w:rPr>
+          <w:rFonts w:ascii="Times New Roman" w:hAnsi="Times New Roman" w:cs="Times New Roman"/>
+        </w:rPr>
+        <w:t>na</w:t>
+      </w:r>
+      <w:proofErr w:type="spellEnd"/>
+      <w:proofErr w:type="gramEnd"/>
+      <w:r>
+        <w:rPr>
+          <w:rFonts w:ascii="Times New Roman" w:hAnsi="Times New Roman" w:cs="Times New Roman"/>
+        </w:rPr>
+        <w:t xml:space="preserve"> </w:t>
+      </w:r>
+      <w:proofErr w:type="spellStart"/>
+      <w:r>
+        <w:rPr>
+          <w:rFonts w:ascii="Times New Roman" w:hAnsi="Times New Roman" w:cs="Times New Roman"/>
+        </w:rPr>
+        <w:t>sljedećem</w:t>
+      </w:r>
+      <w:proofErr w:type="spellEnd"/>
+      <w:r>
+        <w:rPr>
+          <w:rFonts w:ascii="Times New Roman" w:hAnsi="Times New Roman" w:cs="Times New Roman"/>
+        </w:rPr>
+        <w:t xml:space="preserve"> </w:t>
+      </w:r>
+      <w:proofErr w:type="spellStart"/>
+      <w:r>
+        <w:rPr>
+          <w:rFonts w:ascii="Times New Roman" w:hAnsi="Times New Roman" w:cs="Times New Roman"/>
+        </w:rPr>
+        <w:t>linku</w:t>
+      </w:r>
+      <w:proofErr w:type="spellEnd"/>
+      <w:r>
+        <w:rPr>
+          <w:rFonts w:ascii="Times New Roman" w:hAnsi="Times New Roman" w:cs="Times New Roman"/>
+        </w:rPr>
+        <w:t xml:space="preserve"> </w:t>
+      </w:r>
+      <w:hyperlink r:id="rId8" w:history="1">
+        <w:r>
+          <w:rPr>
+            <w:rStyle w:val="Hyperlink"/>
+            <w:rFonts w:ascii="Times New Roman" w:hAnsi="Times New Roman" w:cs="Times New Roman"/>
+          </w:rPr>
+          <w:t>https://stackoverflow.com/questions/21727573</w:t>
         </w:r>
         <w:r>
           <w:rPr>
             <w:rStyle w:val="Hyperlink"/>
             <w:rFonts w:ascii="Times New Roman" w:hAnsi="Times New Roman" w:cs="Times New Roman"/>
           </w:rPr>
-          <w:t>w</w:t>
+          <w:t>/</w:t>
         </w:r>
         <w:r>
           <w:rPr>
             <w:rStyle w:val="Hyperlink"/>
             <w:rFonts w:ascii="Times New Roman" w:hAnsi="Times New Roman" w:cs="Times New Roman"/>
           </w:rPr>
-          <w:t>.youtube.com/watch?v=j1gU2oGFayY</w:t>
+          <w:t>how-to-resolve-could-not-execute-statement-sql-n-a-constraint-numbering?fbclid=IwAR3O0Q1WpftjQPdX9rkagf0goZUMeYwOhmWIAMY_mA1snVGXPz9hEsFXVIk</w:t>
         </w:r>
       </w:hyperlink>
-      <w:r>
-        <w:rPr>
-          <w:rFonts w:ascii="Times New Roman" w:hAnsi="Times New Roman" w:cs="Times New Roman"/>
-        </w:rPr>
-        <w:t xml:space="preserve"> </w:t>
-      </w:r>
-    </w:p>
-    <w:bookmarkStart w:id="0" w:name="_GoBack"/>
-    <w:bookmarkEnd w:id="0"/>
-    <w:p>
-      <w:pPr>
-        <w:rPr>
-          <w:rFonts w:ascii="Times New Roman" w:hAnsi="Times New Roman" w:cs="Times New Roman"/>
-        </w:rPr>
-      </w:pPr>
-      <w:r>
-        <w:rPr>
-          <w:rStyle w:val="Hyperlink"/>
-          <w:rFonts w:ascii="Times New Roman" w:hAnsi="Times New Roman" w:cs="Times New Roman"/>
-        </w:rPr>
-        <w:fldChar w:fldCharType="begin"/>
-      </w:r>
-      <w:r>
-        <w:rPr>
-          <w:rStyle w:val="Hyperlink"/>
-          <w:rFonts w:ascii="Times New Roman" w:hAnsi="Times New Roman" w:cs="Times New Roman"/>
-        </w:rPr>
-        <w:instrText xml:space="preserve"> HYPERLINK "http://www.springboottutorial.com/introduction-to-jpa-with-spring-boot-data-jpa" </w:instrText>
-      </w:r>
-      <w:r>
-        <w:rPr>
-          <w:rStyle w:val="Hyperlink"/>
-          <w:rFonts w:ascii="Times New Roman" w:hAnsi="Times New Roman" w:cs="Times New Roman"/>
-        </w:rPr>
-        <w:fldChar w:fldCharType="separate"/>
-      </w:r>
-      <w:r>
-        <w:rPr>
-          <w:rStyle w:val="Hyperlink"/>
-          <w:rFonts w:ascii="Times New Roman" w:hAnsi="Times New Roman" w:cs="Times New Roman"/>
-        </w:rPr>
-        <w:t>http://www.spring</w:t>
-      </w:r>
-      <w:r>
-        <w:rPr>
-          <w:rStyle w:val="Hyperlink"/>
-          <w:rFonts w:ascii="Times New Roman" w:hAnsi="Times New Roman" w:cs="Times New Roman"/>
-        </w:rPr>
-        <w:t>b</w:t>
-      </w:r>
-      <w:r>
-        <w:rPr>
-          <w:rStyle w:val="Hyperlink"/>
-          <w:rFonts w:ascii="Times New Roman" w:hAnsi="Times New Roman" w:cs="Times New Roman"/>
-        </w:rPr>
-        <w:t>oottutorial.com/introduction-to-jpa-with-spring-boot-data-jpa</w:t>
-      </w:r>
-      <w:r>
-        <w:rPr>
-          <w:rStyle w:val="Hyperlink"/>
-          <w:rFonts w:ascii="Times New Roman" w:hAnsi="Times New Roman" w:cs="Times New Roman"/>
-        </w:rPr>
-        <w:fldChar w:fldCharType="end"/>
-      </w:r>
-    </w:p>
-    <w:p>
-      <w:pPr>
-        <w:rPr>
-          <w:rFonts w:ascii="Times New Roman" w:hAnsi="Times New Roman" w:cs="Times New Roman"/>
-        </w:rPr>
-      </w:pPr>
-      <w:r>
-        <w:rPr>
-          <w:rFonts w:ascii="Times New Roman" w:hAnsi="Times New Roman" w:cs="Times New Roman"/>
-        </w:rPr>
-        <w:t>26.03.2019</w:t>
-      </w:r>
-    </w:p>
-    <w:p>
-      <w:pPr>
-        <w:rPr>
-          <w:rFonts w:ascii="Times New Roman" w:hAnsi="Times New Roman" w:cs="Times New Roman"/>
-        </w:rPr>
-      </w:pPr>
-      <w:hyperlink r:id="rId5" w:history="1">
+    </w:p>
+    <w:p>
+      <w:proofErr w:type="spellStart"/>
+      <w:r>
+        <w:rPr>
+          <w:rFonts w:ascii="Times New Roman" w:hAnsi="Times New Roman" w:cs="Times New Roman"/>
+        </w:rPr>
+        <w:t>Morala</w:t>
+      </w:r>
+      <w:proofErr w:type="spellEnd"/>
+      <w:r>
+        <w:rPr>
+          <w:rFonts w:ascii="Times New Roman" w:hAnsi="Times New Roman" w:cs="Times New Roman"/>
+        </w:rPr>
+        <w:t xml:space="preserve"> </w:t>
+      </w:r>
+      <w:proofErr w:type="spellStart"/>
+      <w:r>
+        <w:rPr>
+          <w:rFonts w:ascii="Times New Roman" w:hAnsi="Times New Roman" w:cs="Times New Roman"/>
+        </w:rPr>
+        <w:t>sam</w:t>
+      </w:r>
+      <w:proofErr w:type="spellEnd"/>
+      <w:r>
+        <w:rPr>
+          <w:rFonts w:ascii="Times New Roman" w:hAnsi="Times New Roman" w:cs="Times New Roman"/>
+        </w:rPr>
+        <w:t xml:space="preserve"> </w:t>
+      </w:r>
+      <w:proofErr w:type="spellStart"/>
+      <w:r>
+        <w:rPr>
+          <w:rFonts w:ascii="Times New Roman" w:hAnsi="Times New Roman" w:cs="Times New Roman"/>
+        </w:rPr>
+        <w:t>izbaciti</w:t>
+      </w:r>
+      <w:proofErr w:type="spellEnd"/>
+      <w:r>
+        <w:rPr>
+          <w:rFonts w:ascii="Times New Roman" w:hAnsi="Times New Roman" w:cs="Times New Roman"/>
+        </w:rPr>
+        <w:t xml:space="preserve"> </w:t>
+      </w:r>
+      <w:proofErr w:type="spellStart"/>
+      <w:r>
+        <w:rPr>
+          <w:rFonts w:ascii="Times New Roman" w:hAnsi="Times New Roman" w:cs="Times New Roman"/>
+        </w:rPr>
+        <w:t>tabelu</w:t>
+      </w:r>
+      <w:proofErr w:type="spellEnd"/>
+      <w:r>
+        <w:rPr>
+          <w:rFonts w:ascii="Times New Roman" w:hAnsi="Times New Roman" w:cs="Times New Roman"/>
+        </w:rPr>
+        <w:t xml:space="preserve"> </w:t>
+      </w:r>
+      <w:proofErr w:type="spellStart"/>
+      <w:r>
+        <w:rPr>
+          <w:rFonts w:ascii="Times New Roman" w:hAnsi="Times New Roman" w:cs="Times New Roman"/>
+        </w:rPr>
+        <w:t>UserRole</w:t>
+      </w:r>
+      <w:proofErr w:type="spellEnd"/>
+      <w:r>
+        <w:rPr>
+          <w:rFonts w:ascii="Times New Roman" w:hAnsi="Times New Roman" w:cs="Times New Roman"/>
+        </w:rPr>
+        <w:t xml:space="preserve"> </w:t>
+      </w:r>
+      <w:proofErr w:type="spellStart"/>
+      <w:r>
+        <w:rPr>
+          <w:rFonts w:ascii="Times New Roman" w:hAnsi="Times New Roman" w:cs="Times New Roman"/>
+        </w:rPr>
+        <w:t>iz</w:t>
+      </w:r>
+      <w:proofErr w:type="spellEnd"/>
+      <w:r>
+        <w:rPr>
+          <w:rFonts w:ascii="Times New Roman" w:hAnsi="Times New Roman" w:cs="Times New Roman"/>
+        </w:rPr>
+        <w:t xml:space="preserve"> </w:t>
+      </w:r>
+      <w:proofErr w:type="spellStart"/>
+      <w:r>
+        <w:rPr>
+          <w:rFonts w:ascii="Times New Roman" w:hAnsi="Times New Roman" w:cs="Times New Roman"/>
+        </w:rPr>
+        <w:t>aplikacije</w:t>
+      </w:r>
+      <w:proofErr w:type="spellEnd"/>
+      <w:r>
+        <w:rPr>
+          <w:rFonts w:ascii="Times New Roman" w:hAnsi="Times New Roman" w:cs="Times New Roman"/>
+        </w:rPr>
+        <w:t xml:space="preserve"> a </w:t>
+      </w:r>
+      <w:proofErr w:type="spellStart"/>
+      <w:r>
+        <w:rPr>
+          <w:rFonts w:ascii="Times New Roman" w:hAnsi="Times New Roman" w:cs="Times New Roman"/>
+        </w:rPr>
+        <w:t>ostaviti</w:t>
+      </w:r>
+      <w:proofErr w:type="spellEnd"/>
+      <w:r>
+        <w:rPr>
+          <w:rFonts w:ascii="Times New Roman" w:hAnsi="Times New Roman" w:cs="Times New Roman"/>
+        </w:rPr>
+        <w:t xml:space="preserve"> je u </w:t>
+      </w:r>
+      <w:proofErr w:type="spellStart"/>
+      <w:r>
+        <w:rPr>
+          <w:rFonts w:ascii="Times New Roman" w:hAnsi="Times New Roman" w:cs="Times New Roman"/>
+        </w:rPr>
+        <w:t>bazi</w:t>
+      </w:r>
+      <w:proofErr w:type="spellEnd"/>
+      <w:r>
+        <w:rPr>
+          <w:rFonts w:ascii="Times New Roman" w:hAnsi="Times New Roman" w:cs="Times New Roman"/>
+        </w:rPr>
+        <w:t xml:space="preserve"> </w:t>
+      </w:r>
+      <w:proofErr w:type="spellStart"/>
+      <w:r>
+        <w:rPr>
+          <w:rFonts w:ascii="Times New Roman" w:hAnsi="Times New Roman" w:cs="Times New Roman"/>
+        </w:rPr>
+        <w:t>i</w:t>
+      </w:r>
+      <w:proofErr w:type="spellEnd"/>
+      <w:r>
+        <w:rPr>
+          <w:rFonts w:ascii="Times New Roman" w:hAnsi="Times New Roman" w:cs="Times New Roman"/>
+        </w:rPr>
+        <w:t xml:space="preserve"> </w:t>
+      </w:r>
+      <w:proofErr w:type="spellStart"/>
+      <w:r>
+        <w:rPr>
+          <w:rFonts w:ascii="Times New Roman" w:hAnsi="Times New Roman" w:cs="Times New Roman"/>
+        </w:rPr>
+        <w:t>koristiti</w:t>
+      </w:r>
+      <w:proofErr w:type="spellEnd"/>
+      <w:r>
+        <w:rPr>
+          <w:rFonts w:ascii="Times New Roman" w:hAnsi="Times New Roman" w:cs="Times New Roman"/>
+        </w:rPr>
+        <w:t xml:space="preserve"> @</w:t>
+      </w:r>
+      <w:proofErr w:type="spellStart"/>
+      <w:r>
+        <w:rPr>
+          <w:rFonts w:ascii="Times New Roman" w:hAnsi="Times New Roman" w:cs="Times New Roman"/>
+        </w:rPr>
+        <w:t>OneToMan</w:t>
+      </w:r>
+      <w:proofErr w:type="spellEnd"/>
+      <w:r>
+        <w:rPr>
+          <w:rFonts w:ascii="Times New Roman" w:hAnsi="Times New Roman" w:cs="Times New Roman"/>
+          <w:lang w:val="bs-Latn-BA"/>
+        </w:rPr>
+        <w:t>y</w:t>
+      </w:r>
+      <w:r>
+        <w:rPr>
+          <w:rFonts w:ascii="Times New Roman" w:hAnsi="Times New Roman" w:cs="Times New Roman"/>
+        </w:rPr>
+        <w:t xml:space="preserve"> </w:t>
+      </w:r>
+      <w:r>
+        <w:rPr>
+          <w:rFonts w:ascii="Times New Roman" w:hAnsi="Times New Roman" w:cs="Times New Roman"/>
+        </w:rPr>
+        <w:t xml:space="preserve">a </w:t>
+      </w:r>
+      <w:proofErr w:type="spellStart"/>
+      <w:r>
+        <w:rPr>
+          <w:rFonts w:ascii="Times New Roman" w:hAnsi="Times New Roman" w:cs="Times New Roman"/>
+        </w:rPr>
+        <w:t>primjer</w:t>
+      </w:r>
+      <w:proofErr w:type="spellEnd"/>
+      <w:r>
+        <w:rPr>
+          <w:rFonts w:ascii="Times New Roman" w:hAnsi="Times New Roman" w:cs="Times New Roman"/>
+        </w:rPr>
+        <w:t xml:space="preserve"> </w:t>
+      </w:r>
+      <w:proofErr w:type="spellStart"/>
+      <w:r>
+        <w:rPr>
+          <w:rFonts w:ascii="Times New Roman" w:hAnsi="Times New Roman" w:cs="Times New Roman"/>
+        </w:rPr>
+        <w:t>sam</w:t>
+      </w:r>
+      <w:proofErr w:type="spellEnd"/>
+      <w:r>
+        <w:rPr>
+          <w:rFonts w:ascii="Times New Roman" w:hAnsi="Times New Roman" w:cs="Times New Roman"/>
+        </w:rPr>
+        <w:t xml:space="preserve"> </w:t>
+      </w:r>
+      <w:proofErr w:type="spellStart"/>
+      <w:r>
+        <w:rPr>
+          <w:rFonts w:ascii="Times New Roman" w:hAnsi="Times New Roman" w:cs="Times New Roman"/>
+        </w:rPr>
+        <w:t>našla</w:t>
+      </w:r>
+      <w:proofErr w:type="spellEnd"/>
+      <w:r>
+        <w:rPr>
+          <w:rFonts w:ascii="Times New Roman" w:hAnsi="Times New Roman" w:cs="Times New Roman"/>
+        </w:rPr>
+        <w:t xml:space="preserve"> </w:t>
+      </w:r>
+      <w:proofErr w:type="spellStart"/>
+      <w:r>
+        <w:rPr>
+          <w:rFonts w:ascii="Times New Roman" w:hAnsi="Times New Roman" w:cs="Times New Roman"/>
+        </w:rPr>
+        <w:t>ovdje</w:t>
+      </w:r>
+      <w:proofErr w:type="spellEnd"/>
+      <w:r>
+        <w:rPr>
+          <w:rFonts w:ascii="Times New Roman" w:hAnsi="Times New Roman" w:cs="Times New Roman"/>
+        </w:rPr>
+        <w:t xml:space="preserve"> </w:t>
+      </w:r>
+      <w:hyperlink r:id="rId9" w:history="1">
         <w:r>
           <w:rPr>
             <w:rStyle w:val="Hyperlink"/>
-            <w:rFonts w:ascii="Times New Roman" w:hAnsi="Times New Roman" w:cs="Times New Roman"/>
           </w:rPr>
-          <w:t>https://www.geeksforgeeks.o</w:t>
+          <w:t>https://www.logicbig.com/tutorials/java-ee-tutorial/jpa/one-to-many-with-join-table.html</w:t>
         </w:r>
+      </w:hyperlink>
+    </w:p>
+    <w:p>
+      <w:proofErr w:type="spellStart"/>
+      <w:r>
+        <w:t>Ostale</w:t>
+      </w:r>
+      <w:proofErr w:type="spellEnd"/>
+      <w:r>
+        <w:t xml:space="preserve"> CRUD </w:t>
+      </w:r>
+      <w:proofErr w:type="spellStart"/>
+      <w:r>
+        <w:t>metode</w:t>
+      </w:r>
+      <w:proofErr w:type="spellEnd"/>
+      <w:r>
+        <w:t xml:space="preserve"> </w:t>
+      </w:r>
+      <w:proofErr w:type="spellStart"/>
+      <w:r>
+        <w:t>implementirala</w:t>
+      </w:r>
+      <w:proofErr w:type="spellEnd"/>
+      <w:r>
+        <w:t xml:space="preserve"> </w:t>
+      </w:r>
+      <w:proofErr w:type="spellStart"/>
+      <w:r>
+        <w:t>sam</w:t>
+      </w:r>
+      <w:proofErr w:type="spellEnd"/>
+      <w:r>
+        <w:t xml:space="preserve"> </w:t>
+      </w:r>
+      <w:proofErr w:type="spellStart"/>
+      <w:r>
+        <w:t>uz</w:t>
+      </w:r>
+      <w:proofErr w:type="spellEnd"/>
+      <w:r>
+        <w:t xml:space="preserve"> </w:t>
+      </w:r>
+      <w:proofErr w:type="spellStart"/>
+      <w:r>
+        <w:t>pomoć</w:t>
+      </w:r>
+      <w:proofErr w:type="spellEnd"/>
+      <w:r>
+        <w:t xml:space="preserve"> </w:t>
+      </w:r>
+      <w:hyperlink r:id="rId10" w:history="1">
         <w:r>
           <w:rPr>
             <w:rStyle w:val="Hyperlink"/>
-            <w:rFonts w:ascii="Times New Roman" w:hAnsi="Times New Roman" w:cs="Times New Roman"/>
           </w:rPr>
-          <w:t>r</w:t>
-        </w:r>
-        <w:r>
-          <w:rPr>
-            <w:rStyle w:val="Hyperlink"/>
-            <w:rFonts w:ascii="Times New Roman" w:hAnsi="Times New Roman" w:cs="Times New Roman"/>
-          </w:rPr>
-          <w:t>g/microservices-introduction/</w:t>
+          <w:t>https://stackoverflow.com/questions/23723025/spring-data-delete-by-is-supported</w:t>
         </w:r>
       </w:hyperlink>
     </w:p>
     <w:p>
       <w:pPr>
         <w:rPr>
-          <w:rFonts w:ascii="Times New Roman" w:hAnsi="Times New Roman" w:cs="Times New Roman"/>
-        </w:rPr>
-      </w:pPr>
-      <w:hyperlink r:id="rId6" w:history="1">
-        <w:r>
-          <w:rPr>
-            <w:rStyle w:val="Hyperlink"/>
-            <w:rFonts w:ascii="Times New Roman" w:hAnsi="Times New Roman" w:cs="Times New Roman"/>
-          </w:rPr>
-          <w:t>https</w:t>
-        </w:r>
-        <w:r>
-          <w:rPr>
-            <w:rStyle w:val="Hyperlink"/>
-            <w:rFonts w:ascii="Times New Roman" w:hAnsi="Times New Roman" w:cs="Times New Roman"/>
-          </w:rPr>
-          <w:t>:</w:t>
-        </w:r>
-        <w:r>
-          <w:rPr>
-            <w:rStyle w:val="Hyperlink"/>
-            <w:rFonts w:ascii="Times New Roman" w:hAnsi="Times New Roman" w:cs="Times New Roman"/>
-          </w:rPr>
-          <w:t>//www.youtube.com/watch?v=ZvSRcsdqpsk&amp;index=2&amp;list=PLZkgjBpLveVQvdfNLch7pDc52oQ_ImNL6</w:t>
-        </w:r>
-      </w:hyperlink>
-    </w:p>
-    <w:p>
-      <w:pPr>
-        <w:rPr>
-          <w:rFonts w:ascii="Times New Roman" w:hAnsi="Times New Roman" w:cs="Times New Roman"/>
-        </w:rPr>
-      </w:pPr>
-      <w:r>
-        <w:rPr>
-          <w:rFonts w:ascii="Times New Roman" w:hAnsi="Times New Roman" w:cs="Times New Roman"/>
-        </w:rPr>
-        <w:t>27.03.2019</w:t>
-      </w:r>
-    </w:p>
-    <w:p>
-      <w:pPr>
-        <w:rPr>
-          <w:rFonts w:ascii="Times New Roman" w:hAnsi="Times New Roman" w:cs="Times New Roman"/>
-        </w:rPr>
-      </w:pPr>
-      <w:r>
-        <w:rPr>
-          <w:rFonts w:ascii="Times New Roman" w:hAnsi="Times New Roman" w:cs="Times New Roman"/>
-          <w:highlight w:val="red"/>
-        </w:rPr>
-        <w:t>BUG</w:t>
-      </w:r>
-      <w:r>
-        <w:rPr>
-          <w:rFonts w:ascii="Times New Roman" w:hAnsi="Times New Roman" w:cs="Times New Roman"/>
-        </w:rPr>
-        <w:t xml:space="preserve">: </w:t>
-      </w:r>
-      <w:proofErr w:type="spellStart"/>
-      <w:r>
-        <w:rPr>
-          <w:rFonts w:ascii="Times New Roman" w:hAnsi="Times New Roman" w:cs="Times New Roman"/>
-        </w:rPr>
-        <w:t>Imala</w:t>
-      </w:r>
-      <w:proofErr w:type="spellEnd"/>
-      <w:r>
-        <w:rPr>
-          <w:rFonts w:ascii="Times New Roman" w:hAnsi="Times New Roman" w:cs="Times New Roman"/>
-        </w:rPr>
-        <w:t xml:space="preserve"> </w:t>
-      </w:r>
-      <w:proofErr w:type="spellStart"/>
-      <w:r>
-        <w:rPr>
-          <w:rFonts w:ascii="Times New Roman" w:hAnsi="Times New Roman" w:cs="Times New Roman"/>
-        </w:rPr>
-        <w:t>sam</w:t>
-      </w:r>
-      <w:proofErr w:type="spellEnd"/>
-      <w:r>
-        <w:rPr>
-          <w:rFonts w:ascii="Times New Roman" w:hAnsi="Times New Roman" w:cs="Times New Roman"/>
-        </w:rPr>
-        <w:t xml:space="preserve"> error </w:t>
-      </w:r>
-      <w:proofErr w:type="spellStart"/>
-      <w:r>
-        <w:rPr>
-          <w:rFonts w:ascii="Times New Roman" w:hAnsi="Times New Roman" w:cs="Times New Roman"/>
-        </w:rPr>
-        <w:t>gdje</w:t>
-      </w:r>
-      <w:proofErr w:type="spellEnd"/>
-      <w:r>
-        <w:rPr>
-          <w:rFonts w:ascii="Times New Roman" w:hAnsi="Times New Roman" w:cs="Times New Roman"/>
-        </w:rPr>
-        <w:t xml:space="preserve"> </w:t>
-      </w:r>
-      <w:proofErr w:type="spellStart"/>
-      <w:r>
-        <w:rPr>
-          <w:rFonts w:ascii="Times New Roman" w:hAnsi="Times New Roman" w:cs="Times New Roman"/>
-        </w:rPr>
-        <w:t>sam</w:t>
-      </w:r>
-      <w:proofErr w:type="spellEnd"/>
-      <w:r>
-        <w:rPr>
-          <w:rFonts w:ascii="Times New Roman" w:hAnsi="Times New Roman" w:cs="Times New Roman"/>
-        </w:rPr>
-        <w:t xml:space="preserve"> </w:t>
-      </w:r>
-      <w:proofErr w:type="spellStart"/>
-      <w:r>
-        <w:rPr>
-          <w:rFonts w:ascii="Times New Roman" w:hAnsi="Times New Roman" w:cs="Times New Roman"/>
-        </w:rPr>
-        <w:t>rješenje</w:t>
-      </w:r>
-      <w:proofErr w:type="spellEnd"/>
-      <w:r>
-        <w:rPr>
-          <w:rFonts w:ascii="Times New Roman" w:hAnsi="Times New Roman" w:cs="Times New Roman"/>
-        </w:rPr>
-        <w:t xml:space="preserve"> </w:t>
-      </w:r>
-      <w:proofErr w:type="spellStart"/>
-      <w:r>
-        <w:rPr>
-          <w:rFonts w:ascii="Times New Roman" w:hAnsi="Times New Roman" w:cs="Times New Roman"/>
-        </w:rPr>
-        <w:t>našla</w:t>
-      </w:r>
-      <w:proofErr w:type="spellEnd"/>
-      <w:r>
-        <w:rPr>
-          <w:rFonts w:ascii="Times New Roman" w:hAnsi="Times New Roman" w:cs="Times New Roman"/>
-        </w:rPr>
-        <w:t xml:space="preserve"> </w:t>
-      </w:r>
-      <w:proofErr w:type="spellStart"/>
-      <w:proofErr w:type="gramStart"/>
-      <w:r>
-        <w:rPr>
-          <w:rFonts w:ascii="Times New Roman" w:hAnsi="Times New Roman" w:cs="Times New Roman"/>
-        </w:rPr>
-        <w:t>na</w:t>
-      </w:r>
-      <w:proofErr w:type="spellEnd"/>
-      <w:proofErr w:type="gramEnd"/>
-      <w:r>
-        <w:rPr>
-          <w:rFonts w:ascii="Times New Roman" w:hAnsi="Times New Roman" w:cs="Times New Roman"/>
-        </w:rPr>
-        <w:t xml:space="preserve"> </w:t>
-      </w:r>
-      <w:proofErr w:type="spellStart"/>
-      <w:r>
-        <w:rPr>
-          <w:rFonts w:ascii="Times New Roman" w:hAnsi="Times New Roman" w:cs="Times New Roman"/>
-        </w:rPr>
-        <w:t>sljedećem</w:t>
-      </w:r>
-      <w:proofErr w:type="spellEnd"/>
-      <w:r>
-        <w:rPr>
-          <w:rFonts w:ascii="Times New Roman" w:hAnsi="Times New Roman" w:cs="Times New Roman"/>
-        </w:rPr>
-        <w:t xml:space="preserve"> </w:t>
-      </w:r>
-      <w:proofErr w:type="spellStart"/>
-      <w:r>
-        <w:rPr>
-          <w:rFonts w:ascii="Times New Roman" w:hAnsi="Times New Roman" w:cs="Times New Roman"/>
-        </w:rPr>
-        <w:t>linku</w:t>
-      </w:r>
-      <w:proofErr w:type="spellEnd"/>
-      <w:r>
-        <w:rPr>
-          <w:rFonts w:ascii="Times New Roman" w:hAnsi="Times New Roman" w:cs="Times New Roman"/>
-        </w:rPr>
-        <w:t xml:space="preserve"> </w:t>
-      </w:r>
-      <w:hyperlink r:id="rId7" w:history="1">
-        <w:r>
-          <w:rPr>
-            <w:rStyle w:val="Hyperlink"/>
-            <w:rFonts w:ascii="Times New Roman" w:hAnsi="Times New Roman" w:cs="Times New Roman"/>
-          </w:rPr>
-          <w:t>https://stackoverflow.com/questions/21727573/how-to-resolve-could-not-execute-statement-sql-n-a-constraint-numbering?fbclid=IwAR3O0Q1WpftjQPdX9rkagf0goZUMeYwOhmWIAMY_mA1snVGXPz9hEsFXVIk</w:t>
-        </w:r>
-      </w:hyperlink>
-    </w:p>
-    <w:p>
-      <w:pPr>
-        <w:rPr>
-          <w:rFonts w:ascii="Times New Roman" w:hAnsi="Times New Roman" w:cs="Times New Roman"/>
-        </w:rPr>
-      </w:pPr>
-      <w:proofErr w:type="spellStart"/>
-      <w:r>
-        <w:rPr>
-          <w:rFonts w:ascii="Times New Roman" w:hAnsi="Times New Roman" w:cs="Times New Roman"/>
-        </w:rPr>
-        <w:t>Morala</w:t>
-      </w:r>
-      <w:proofErr w:type="spellEnd"/>
-      <w:r>
-        <w:rPr>
-          <w:rFonts w:ascii="Times New Roman" w:hAnsi="Times New Roman" w:cs="Times New Roman"/>
-        </w:rPr>
-        <w:t xml:space="preserve"> </w:t>
-      </w:r>
-      <w:proofErr w:type="spellStart"/>
-      <w:r>
-        <w:rPr>
-          <w:rFonts w:ascii="Times New Roman" w:hAnsi="Times New Roman" w:cs="Times New Roman"/>
-        </w:rPr>
-        <w:t>sam</w:t>
-      </w:r>
-      <w:proofErr w:type="spellEnd"/>
-      <w:r>
-        <w:rPr>
-          <w:rFonts w:ascii="Times New Roman" w:hAnsi="Times New Roman" w:cs="Times New Roman"/>
-        </w:rPr>
-        <w:t xml:space="preserve"> </w:t>
-      </w:r>
-      <w:proofErr w:type="spellStart"/>
-      <w:r>
-        <w:rPr>
-          <w:rFonts w:ascii="Times New Roman" w:hAnsi="Times New Roman" w:cs="Times New Roman"/>
-        </w:rPr>
-        <w:t>izbaciti</w:t>
-      </w:r>
-      <w:proofErr w:type="spellEnd"/>
-      <w:r>
-        <w:rPr>
-          <w:rFonts w:ascii="Times New Roman" w:hAnsi="Times New Roman" w:cs="Times New Roman"/>
-        </w:rPr>
-        <w:t xml:space="preserve"> </w:t>
-      </w:r>
-      <w:proofErr w:type="spellStart"/>
-      <w:r>
-        <w:rPr>
-          <w:rFonts w:ascii="Times New Roman" w:hAnsi="Times New Roman" w:cs="Times New Roman"/>
-        </w:rPr>
-        <w:t>tabelu</w:t>
-      </w:r>
-      <w:proofErr w:type="spellEnd"/>
-      <w:r>
-        <w:rPr>
-          <w:rFonts w:ascii="Times New Roman" w:hAnsi="Times New Roman" w:cs="Times New Roman"/>
-        </w:rPr>
-        <w:t xml:space="preserve"> </w:t>
-      </w:r>
-      <w:proofErr w:type="spellStart"/>
-      <w:r>
-        <w:rPr>
-          <w:rFonts w:ascii="Times New Roman" w:hAnsi="Times New Roman" w:cs="Times New Roman"/>
-        </w:rPr>
-        <w:t>UserRole</w:t>
-      </w:r>
-      <w:proofErr w:type="spellEnd"/>
-      <w:r>
-        <w:rPr>
-          <w:rFonts w:ascii="Times New Roman" w:hAnsi="Times New Roman" w:cs="Times New Roman"/>
-        </w:rPr>
-        <w:t xml:space="preserve"> </w:t>
-      </w:r>
-      <w:proofErr w:type="spellStart"/>
-      <w:r>
-        <w:rPr>
-          <w:rFonts w:ascii="Times New Roman" w:hAnsi="Times New Roman" w:cs="Times New Roman"/>
-        </w:rPr>
-        <w:t>i</w:t>
-      </w:r>
-      <w:proofErr w:type="spellEnd"/>
-      <w:r>
-        <w:rPr>
-          <w:rFonts w:ascii="Times New Roman" w:hAnsi="Times New Roman" w:cs="Times New Roman"/>
-        </w:rPr>
-        <w:t xml:space="preserve"> </w:t>
-      </w:r>
-      <w:proofErr w:type="spellStart"/>
-      <w:r>
-        <w:rPr>
-          <w:rFonts w:ascii="Times New Roman" w:hAnsi="Times New Roman" w:cs="Times New Roman"/>
-        </w:rPr>
-        <w:t>koristiti</w:t>
-      </w:r>
-      <w:proofErr w:type="spellEnd"/>
-      <w:r>
-        <w:rPr>
-          <w:rFonts w:ascii="Times New Roman" w:hAnsi="Times New Roman" w:cs="Times New Roman"/>
-        </w:rPr>
-        <w:t xml:space="preserve"> @</w:t>
-      </w:r>
-      <w:proofErr w:type="spellStart"/>
-      <w:r>
-        <w:rPr>
-          <w:rFonts w:ascii="Times New Roman" w:hAnsi="Times New Roman" w:cs="Times New Roman"/>
-        </w:rPr>
-        <w:t>OneToOne</w:t>
-      </w:r>
-      <w:proofErr w:type="spellEnd"/>
-      <w:r>
-        <w:rPr>
-          <w:rFonts w:ascii="Times New Roman" w:hAnsi="Times New Roman" w:cs="Times New Roman"/>
-        </w:rPr>
-        <w:t xml:space="preserve"> a </w:t>
-      </w:r>
-      <w:proofErr w:type="spellStart"/>
-      <w:r>
-        <w:rPr>
-          <w:rFonts w:ascii="Times New Roman" w:hAnsi="Times New Roman" w:cs="Times New Roman"/>
-        </w:rPr>
-        <w:t>primjer</w:t>
-      </w:r>
-      <w:proofErr w:type="spellEnd"/>
-      <w:r>
-        <w:rPr>
-          <w:rFonts w:ascii="Times New Roman" w:hAnsi="Times New Roman" w:cs="Times New Roman"/>
-        </w:rPr>
-        <w:t xml:space="preserve"> </w:t>
-      </w:r>
-      <w:proofErr w:type="spellStart"/>
-      <w:r>
-        <w:rPr>
-          <w:rFonts w:ascii="Times New Roman" w:hAnsi="Times New Roman" w:cs="Times New Roman"/>
-        </w:rPr>
-        <w:t>sam</w:t>
-      </w:r>
-      <w:proofErr w:type="spellEnd"/>
-      <w:r>
-        <w:rPr>
-          <w:rFonts w:ascii="Times New Roman" w:hAnsi="Times New Roman" w:cs="Times New Roman"/>
-        </w:rPr>
-        <w:t xml:space="preserve"> </w:t>
-      </w:r>
-      <w:proofErr w:type="spellStart"/>
-      <w:r>
-        <w:rPr>
-          <w:rFonts w:ascii="Times New Roman" w:hAnsi="Times New Roman" w:cs="Times New Roman"/>
-        </w:rPr>
-        <w:t>pronašla</w:t>
-      </w:r>
-      <w:proofErr w:type="spellEnd"/>
-      <w:r>
-        <w:rPr>
-          <w:rFonts w:ascii="Times New Roman" w:hAnsi="Times New Roman" w:cs="Times New Roman"/>
-        </w:rPr>
-        <w:t xml:space="preserve"> </w:t>
-      </w:r>
-      <w:proofErr w:type="spellStart"/>
-      <w:r>
-        <w:rPr>
-          <w:rFonts w:ascii="Times New Roman" w:hAnsi="Times New Roman" w:cs="Times New Roman"/>
-        </w:rPr>
-        <w:t>ovdje</w:t>
-      </w:r>
-      <w:proofErr w:type="spellEnd"/>
-      <w:r>
-        <w:rPr>
-          <w:rFonts w:ascii="Times New Roman" w:hAnsi="Times New Roman" w:cs="Times New Roman"/>
-        </w:rPr>
-        <w:t xml:space="preserve"> </w:t>
-      </w:r>
-    </w:p>
-    <w:p>
-      <w:pPr>
-        <w:rPr>
-          <w:rFonts w:ascii="Times New Roman" w:hAnsi="Times New Roman" w:cs="Times New Roman"/>
-        </w:rPr>
-      </w:pPr>
-      <w:hyperlink r:id="rId8" w:history="1">
-        <w:r>
-          <w:rPr>
-            <w:rStyle w:val="Hyperlink"/>
-            <w:rFonts w:ascii="Times New Roman" w:hAnsi="Times New Roman" w:cs="Times New Roman"/>
-          </w:rPr>
-          <w:t>https://www.baeldung.com/jpa-one-to-one?fbclid=IwAR2ISrrroyEOxVjIxWA1_52X6ZjgUUVC8TSEYNFQdtQqj4jP_Gf50JuH7Tc</w:t>
-        </w:r>
-      </w:hyperlink>
+          <w:lang w:val="en-US"/>
+        </w:rPr>
+      </w:pPr>
+      <w:bookmarkStart w:id="0" w:name="_GoBack"/>
+      <w:bookmarkEnd w:id="0"/>
+    </w:p>
+    <w:p>
+      <w:pPr>
+        <w:rPr>
+          <w:rFonts w:ascii="Times New Roman" w:hAnsi="Times New Roman" w:cs="Times New Roman"/>
+        </w:rPr>
+      </w:pPr>
+    </w:p>
+    <w:p>
+      <w:pPr>
+        <w:rPr>
+          <w:rFonts w:ascii="Times New Roman" w:hAnsi="Times New Roman" w:cs="Times New Roman"/>
+        </w:rPr>
+      </w:pPr>
     </w:p>
     <w:p>
       <w:pPr>
@@ -681,7 +748,7 @@
 </file>
 
 <file path=word/styles.xml><?xml version="1.0" encoding="utf-8"?>
-<w:styles xmlns:mc="http://schemas.openxmlformats.org/markup-compatibility/2006" xmlns:r="http://schemas.openxmlformats.org/officeDocument/2006/relationships" xmlns:w="http://schemas.openxmlformats.org/wordprocessingml/2006/main" xmlns:w14="http://schemas.microsoft.com/office/word/2010/wordml" xmlns:w15="http://schemas.microsoft.com/office/word/2012/wordml" xmlns:w16se="http://schemas.microsoft.com/office/word/2015/wordml/symex" mc:Ignorable="w14 w15 w16se">
+<w:styles xmlns:mc="http://schemas.openxmlformats.org/markup-compatibility/2006" xmlns:r="http://schemas.openxmlformats.org/officeDocument/2006/relationships" xmlns:w="http://schemas.openxmlformats.org/wordprocessingml/2006/main" xmlns:w14="http://schemas.microsoft.com/office/word/2010/wordml" xmlns:w15="http://schemas.microsoft.com/office/word/2012/wordml" mc:Ignorable="w14 w15">
   <w:docDefaults>
     <w:rPrDefault>
       <w:rPr>

</xml_diff>

<commit_message>
USER - ROLE: Swagger & Documentation
</commit_message>
<xml_diff>
--- a/user-service/nwt-dnevnik.docx
+++ b/user-service/nwt-dnevnik.docx
@@ -735,8 +735,6 @@
           <w:rStyle w:val="Hyperlink"/>
         </w:rPr>
       </w:pPr>
-      <w:bookmarkStart w:id="0" w:name="_GoBack"/>
-      <w:bookmarkEnd w:id="0"/>
       <w:r>
         <w:rPr>
           <w:rStyle w:val="Hyperlink"/>
@@ -861,11 +859,42 @@
       </w:hyperlink>
     </w:p>
     <w:p>
+      <w:r>
+        <w:t xml:space="preserve">Swagger </w:t>
+      </w:r>
+      <w:proofErr w:type="spellStart"/>
+      <w:r>
+        <w:t>dokumentacija</w:t>
+      </w:r>
+      <w:proofErr w:type="spellEnd"/>
+      <w:r>
+        <w:t xml:space="preserve"> </w:t>
+      </w:r>
+      <w:hyperlink r:id="rId12" w:history="1">
+        <w:r>
+          <w:rPr>
+            <w:rStyle w:val="Hyperlink"/>
+          </w:rPr>
+          <w:t>https://dzone.com/articles/spring-boot-2-restful-api-documentation-with-swagg?fbclid=IwAR3a7cRj1dLHIC_gj21imHZskHOFUZXWuXGATWzuacwoDLTniGYqUrAziQ0</w:t>
+        </w:r>
+      </w:hyperlink>
+    </w:p>
+    <w:p>
       <w:pPr>
         <w:rPr>
           <w:color w:val="0563C1" w:themeColor="hyperlink"/>
         </w:rPr>
       </w:pPr>
+      <w:hyperlink r:id="rId13" w:history="1">
+        <w:r>
+          <w:rPr>
+            <w:rStyle w:val="Hyperlink"/>
+          </w:rPr>
+          <w:t>http://localhost:8090/swagger-ui.html#</w:t>
+        </w:r>
+      </w:hyperlink>
+      <w:bookmarkStart w:id="0" w:name="_GoBack"/>
+      <w:bookmarkEnd w:id="0"/>
     </w:p>
     <w:p>
       <w:pPr>

</xml_diff>